<commit_message>
added the link for the gitHub
</commit_message>
<xml_diff>
--- a/ReadMe.docx
+++ b/ReadMe.docx
@@ -15,329 +15,331 @@
         </w:rPr>
         <w:t>THE TURTLE CHALLENGE</w:t>
       </w:r>
+    </w:p>
+    <w:p>
+      <w:pPr>
+        <w:pStyle w:val="Heading2"/>
+      </w:pPr>
+      <w:r>
+        <w:t xml:space="preserve">Introduction </w:t>
+      </w:r>
+    </w:p>
+    <w:p>
+      <w:r>
+        <w:t xml:space="preserve">I have treated this exercise as one of my production level application. Therefore, you will find </w:t>
+      </w:r>
+      <w:r>
+        <w:rPr>
+          <w:b/>
+        </w:rPr>
+        <w:t>unit tests</w:t>
+      </w:r>
+      <w:r>
+        <w:t xml:space="preserve">, </w:t>
+      </w:r>
+      <w:r>
+        <w:rPr>
+          <w:b/>
+        </w:rPr>
+        <w:t>Interface Segregation</w:t>
+      </w:r>
+      <w:r>
+        <w:t xml:space="preserve"> and </w:t>
+      </w:r>
+      <w:r>
+        <w:rPr>
+          <w:b/>
+        </w:rPr>
+        <w:t>Single Responsib</w:t>
+      </w:r>
+      <w:r>
+        <w:rPr>
+          <w:b/>
+        </w:rPr>
+        <w:t>ility principles</w:t>
+      </w:r>
+      <w:r>
+        <w:t xml:space="preserve"> and other </w:t>
+      </w:r>
+      <w:r>
+        <w:rPr>
+          <w:b/>
+        </w:rPr>
+        <w:t xml:space="preserve">SOLID </w:t>
+      </w:r>
+      <w:r>
+        <w:rPr>
+          <w:b/>
+        </w:rPr>
+        <w:t xml:space="preserve">design </w:t>
+      </w:r>
+      <w:r>
+        <w:rPr>
+          <w:b/>
+        </w:rPr>
+        <w:t>principles</w:t>
+      </w:r>
+      <w:r>
+        <w:t xml:space="preserve"> along with </w:t>
+      </w:r>
+      <w:r>
+        <w:rPr>
+          <w:b/>
+        </w:rPr>
+        <w:t>Dependency Injection</w:t>
+      </w:r>
+      <w:r>
+        <w:t xml:space="preserve"> patterns in the solution</w:t>
+      </w:r>
+      <w:r>
+        <w:t xml:space="preserve">. You may argue I have over engineered it but if you keep </w:t>
+      </w:r>
+      <w:r>
+        <w:rPr>
+          <w:b/>
+        </w:rPr>
+        <w:t>SOLID design principles</w:t>
+      </w:r>
+      <w:r>
+        <w:t xml:space="preserve"> in mind while reviewing it you may agree with my approach. </w:t>
+      </w:r>
+      <w:r>
+        <w:t xml:space="preserve">I am a big fan of </w:t>
+      </w:r>
+      <w:r>
+        <w:rPr>
+          <w:b/>
+        </w:rPr>
+        <w:t>SOLID design principles</w:t>
+      </w:r>
+      <w:r>
+        <w:t xml:space="preserve"> because it allows us to design / write the code which is maintainable and it goes hand in hand with </w:t>
+      </w:r>
+      <w:r>
+        <w:rPr>
+          <w:b/>
+        </w:rPr>
+        <w:t>scrum</w:t>
+      </w:r>
+      <w:r>
+        <w:t xml:space="preserve"> methodology.</w:t>
+      </w:r>
+    </w:p>
+    <w:p>
+      <w:r>
+        <w:t xml:space="preserve">It would be very much appreciated </w:t>
+      </w:r>
+      <w:r>
+        <w:t xml:space="preserve">if you could kindly provide </w:t>
+      </w:r>
+      <w:r>
+        <w:t xml:space="preserve">a feedback (negative and positive) on this </w:t>
+      </w:r>
+      <w:r>
+        <w:t xml:space="preserve">project once it has been </w:t>
+      </w:r>
+      <w:r>
+        <w:t>code reviewed</w:t>
+      </w:r>
+      <w:r>
+        <w:t>. I</w:t>
+      </w:r>
+      <w:r>
+        <w:t>f you decide to not to carry on</w:t>
+      </w:r>
+      <w:r>
+        <w:t xml:space="preserve"> with my job application</w:t>
+      </w:r>
+      <w:r>
+        <w:t>, it</w:t>
+      </w:r>
+      <w:r>
+        <w:t xml:space="preserve"> will help me to </w:t>
+      </w:r>
+      <w:r>
+        <w:t xml:space="preserve">learn and get a better preparation </w:t>
+      </w:r>
+      <w:r>
+        <w:t xml:space="preserve">for next job </w:t>
+      </w:r>
+      <w:r>
+        <w:t>application</w:t>
+      </w:r>
+      <w:r>
+        <w:t xml:space="preserve">. </w:t>
+      </w:r>
+    </w:p>
+    <w:p>
+      <w:pPr>
+        <w:pStyle w:val="Heading2"/>
+      </w:pPr>
+      <w:r>
+        <w:t>Technologies</w:t>
+      </w:r>
+    </w:p>
+    <w:p>
+      <w:pPr>
+        <w:pStyle w:val="NoSpacing"/>
+      </w:pPr>
+    </w:p>
+    <w:p>
+      <w:pPr>
+        <w:pStyle w:val="NoSpacing"/>
+      </w:pPr>
+      <w:r>
+        <w:t>C#</w:t>
+      </w:r>
+    </w:p>
+    <w:p>
+      <w:pPr>
+        <w:pStyle w:val="NoSpacing"/>
+      </w:pPr>
+      <w:r>
+        <w:t>.Net framework v4.6</w:t>
+      </w:r>
+    </w:p>
+    <w:p>
+      <w:pPr>
+        <w:pStyle w:val="NoSpacing"/>
+      </w:pPr>
+      <w:r>
+        <w:t>Log4net (Logging)</w:t>
+      </w:r>
+    </w:p>
+    <w:p>
+      <w:pPr>
+        <w:pStyle w:val="NoSpacing"/>
+      </w:pPr>
+      <w:r>
+        <w:t>Unity (</w:t>
+      </w:r>
+      <w:proofErr w:type="spellStart"/>
+      <w:r>
+        <w:t>IoC</w:t>
+      </w:r>
+      <w:proofErr w:type="spellEnd"/>
+      <w:r>
+        <w:t xml:space="preserve"> container) </w:t>
+      </w:r>
+    </w:p>
+    <w:p>
+      <w:pPr>
+        <w:pStyle w:val="NoSpacing"/>
+      </w:pPr>
+      <w:proofErr w:type="spellStart"/>
+      <w:r>
+        <w:t>nUnit</w:t>
+      </w:r>
+      <w:proofErr w:type="spellEnd"/>
+      <w:r>
+        <w:t xml:space="preserve"> (unit testing)</w:t>
+      </w:r>
+    </w:p>
+    <w:p>
+      <w:pPr>
+        <w:pStyle w:val="NoSpacing"/>
+      </w:pPr>
+      <w:proofErr w:type="spellStart"/>
+      <w:r>
+        <w:t>RhinoMocks</w:t>
+      </w:r>
+      <w:proofErr w:type="spellEnd"/>
+      <w:r>
+        <w:t xml:space="preserve"> (mocking framework)</w:t>
+      </w:r>
+    </w:p>
+    <w:p>
+      <w:pPr>
+        <w:pStyle w:val="NoSpacing"/>
+      </w:pPr>
+      <w:r>
+        <w:t>Visual Studio 2017</w:t>
+      </w:r>
+    </w:p>
+    <w:p>
+      <w:pPr>
+        <w:pStyle w:val="NoSpacing"/>
+      </w:pPr>
+      <w:proofErr w:type="spellStart"/>
+      <w:r>
+        <w:t>Newtonsoft.Json</w:t>
+      </w:r>
+      <w:proofErr w:type="spellEnd"/>
+    </w:p>
+    <w:p>
+      <w:pPr>
+        <w:pStyle w:val="NoSpacing"/>
+      </w:pPr>
+    </w:p>
+    <w:p>
+      <w:pPr>
+        <w:pStyle w:val="Heading2"/>
+      </w:pPr>
+      <w:r>
+        <w:t xml:space="preserve">Hosting </w:t>
+      </w:r>
+    </w:p>
+    <w:p>
+      <w:pPr>
+        <w:pStyle w:val="NoSpacing"/>
+      </w:pPr>
+      <w:r>
+        <w:t xml:space="preserve">The application is designed in a way that </w:t>
+      </w:r>
+      <w:r>
+        <w:t>it</w:t>
+      </w:r>
+      <w:r>
+        <w:t xml:space="preserve"> can be hosted as any executable (windows service, IIS web service etc) however, I have chosen a simple console application (</w:t>
+      </w:r>
+      <w:proofErr w:type="spellStart"/>
+      <w:r>
+        <w:rPr>
+          <w:i/>
+        </w:rPr>
+        <w:t>TurtleChallenge.</w:t>
+      </w:r>
+      <w:r>
+        <w:rPr>
+          <w:i/>
+        </w:rPr>
+        <w:t>Execute</w:t>
+      </w:r>
+      <w:proofErr w:type="spellEnd"/>
+      <w:r>
+        <w:t>) to host.</w:t>
+      </w:r>
+    </w:p>
+    <w:p>
+      <w:pPr>
+        <w:pStyle w:val="NoSpacing"/>
+      </w:pPr>
+    </w:p>
+    <w:p>
+      <w:pPr>
+        <w:pStyle w:val="Heading2"/>
+      </w:pPr>
+      <w:r>
+        <w:t>How to run</w:t>
+      </w:r>
+    </w:p>
+    <w:p>
+      <w:pPr>
+        <w:pStyle w:val="NoSpacing"/>
+      </w:pPr>
+      <w:r>
+        <w:t xml:space="preserve">Once the source code is downloaded / bootstrapped from the </w:t>
+      </w:r>
+      <w:hyperlink r:id="rId5" w:history="1">
+        <w:r>
+          <w:rPr>
+            <w:rStyle w:val="Hyperlink"/>
+          </w:rPr>
+          <w:t>GitHub</w:t>
+        </w:r>
+      </w:hyperlink>
       <w:bookmarkStart w:id="0" w:name="_GoBack"/>
       <w:bookmarkEnd w:id="0"/>
-    </w:p>
-    <w:p>
-      <w:pPr>
-        <w:pStyle w:val="Heading2"/>
-      </w:pPr>
-      <w:r>
-        <w:t xml:space="preserve">Introduction </w:t>
-      </w:r>
-    </w:p>
-    <w:p>
-      <w:r>
-        <w:t xml:space="preserve">I have treated this exercise as one of my production level application. Therefore, you will find </w:t>
-      </w:r>
-      <w:r>
-        <w:rPr>
-          <w:b/>
-        </w:rPr>
-        <w:t>unit tests</w:t>
-      </w:r>
-      <w:r>
-        <w:t xml:space="preserve">, </w:t>
-      </w:r>
-      <w:r>
-        <w:rPr>
-          <w:b/>
-        </w:rPr>
-        <w:t>Interface Segregation</w:t>
-      </w:r>
-      <w:r>
-        <w:t xml:space="preserve"> and </w:t>
-      </w:r>
-      <w:r>
-        <w:rPr>
-          <w:b/>
-        </w:rPr>
-        <w:t>Single Responsib</w:t>
-      </w:r>
-      <w:r>
-        <w:rPr>
-          <w:b/>
-        </w:rPr>
-        <w:t>ility principles</w:t>
-      </w:r>
-      <w:r>
-        <w:t xml:space="preserve"> and other </w:t>
-      </w:r>
-      <w:r>
-        <w:rPr>
-          <w:b/>
-        </w:rPr>
-        <w:t xml:space="preserve">SOLID </w:t>
-      </w:r>
-      <w:r>
-        <w:rPr>
-          <w:b/>
-        </w:rPr>
-        <w:t xml:space="preserve">design </w:t>
-      </w:r>
-      <w:r>
-        <w:rPr>
-          <w:b/>
-        </w:rPr>
-        <w:t>principles</w:t>
-      </w:r>
-      <w:r>
-        <w:t xml:space="preserve"> along with </w:t>
-      </w:r>
-      <w:r>
-        <w:rPr>
-          <w:b/>
-        </w:rPr>
-        <w:t>Dependency Injection</w:t>
-      </w:r>
-      <w:r>
-        <w:t xml:space="preserve"> patterns in the solution</w:t>
-      </w:r>
-      <w:r>
-        <w:t xml:space="preserve">. You may argue I have over engineered it but if you keep </w:t>
-      </w:r>
-      <w:r>
-        <w:rPr>
-          <w:b/>
-        </w:rPr>
-        <w:t>SOLID design principles</w:t>
-      </w:r>
-      <w:r>
-        <w:t xml:space="preserve"> in mind while reviewing it you may agree with my approach. </w:t>
-      </w:r>
-      <w:r>
-        <w:t xml:space="preserve">I am a big fan of </w:t>
-      </w:r>
-      <w:r>
-        <w:rPr>
-          <w:b/>
-        </w:rPr>
-        <w:t>SOLID design principles</w:t>
-      </w:r>
-      <w:r>
-        <w:t xml:space="preserve"> because it allows us to design / write the code which is maintainable and it goes hand in hand with </w:t>
-      </w:r>
-      <w:r>
-        <w:rPr>
-          <w:b/>
-        </w:rPr>
-        <w:t>scrum</w:t>
-      </w:r>
-      <w:r>
-        <w:t xml:space="preserve"> methodology.</w:t>
-      </w:r>
-    </w:p>
-    <w:p>
-      <w:r>
-        <w:t xml:space="preserve">It would be very much appreciated </w:t>
-      </w:r>
-      <w:r>
-        <w:t xml:space="preserve">if you could kindly provide </w:t>
-      </w:r>
-      <w:r>
-        <w:t xml:space="preserve">a feedback (negative and positive) on this </w:t>
-      </w:r>
-      <w:r>
-        <w:t xml:space="preserve">project once it has been </w:t>
-      </w:r>
-      <w:r>
-        <w:t>code reviewed</w:t>
-      </w:r>
-      <w:r>
-        <w:t>. I</w:t>
-      </w:r>
-      <w:r>
-        <w:t>f you decide to not to carry on</w:t>
-      </w:r>
-      <w:r>
-        <w:t xml:space="preserve"> with my job application</w:t>
-      </w:r>
-      <w:r>
-        <w:t>, it</w:t>
-      </w:r>
-      <w:r>
-        <w:t xml:space="preserve"> will help me to </w:t>
-      </w:r>
-      <w:r>
-        <w:t xml:space="preserve">learn and get a better preparation </w:t>
-      </w:r>
-      <w:r>
-        <w:t xml:space="preserve">for next job </w:t>
-      </w:r>
-      <w:r>
-        <w:t>application</w:t>
-      </w:r>
-      <w:r>
-        <w:t xml:space="preserve">. </w:t>
-      </w:r>
-    </w:p>
-    <w:p>
-      <w:pPr>
-        <w:pStyle w:val="Heading2"/>
-      </w:pPr>
-      <w:r>
-        <w:t>Technologies</w:t>
-      </w:r>
-    </w:p>
-    <w:p>
-      <w:pPr>
-        <w:pStyle w:val="NoSpacing"/>
-      </w:pPr>
-    </w:p>
-    <w:p>
-      <w:pPr>
-        <w:pStyle w:val="NoSpacing"/>
-      </w:pPr>
-      <w:r>
-        <w:t>C#</w:t>
-      </w:r>
-    </w:p>
-    <w:p>
-      <w:pPr>
-        <w:pStyle w:val="NoSpacing"/>
-      </w:pPr>
-      <w:r>
-        <w:t>.Net framework v4.6</w:t>
-      </w:r>
-    </w:p>
-    <w:p>
-      <w:pPr>
-        <w:pStyle w:val="NoSpacing"/>
-      </w:pPr>
-      <w:r>
-        <w:t>Log4net (Logging)</w:t>
-      </w:r>
-    </w:p>
-    <w:p>
-      <w:pPr>
-        <w:pStyle w:val="NoSpacing"/>
-      </w:pPr>
-      <w:r>
-        <w:t>Unity (</w:t>
-      </w:r>
-      <w:proofErr w:type="spellStart"/>
-      <w:r>
-        <w:t>IoC</w:t>
-      </w:r>
-      <w:proofErr w:type="spellEnd"/>
-      <w:r>
-        <w:t xml:space="preserve"> container) </w:t>
-      </w:r>
-    </w:p>
-    <w:p>
-      <w:pPr>
-        <w:pStyle w:val="NoSpacing"/>
-      </w:pPr>
-      <w:proofErr w:type="spellStart"/>
-      <w:r>
-        <w:t>nUnit</w:t>
-      </w:r>
-      <w:proofErr w:type="spellEnd"/>
-      <w:r>
-        <w:t xml:space="preserve"> (unit testing)</w:t>
-      </w:r>
-    </w:p>
-    <w:p>
-      <w:pPr>
-        <w:pStyle w:val="NoSpacing"/>
-      </w:pPr>
-      <w:proofErr w:type="spellStart"/>
-      <w:r>
-        <w:t>RhinoMocks</w:t>
-      </w:r>
-      <w:proofErr w:type="spellEnd"/>
-      <w:r>
-        <w:t xml:space="preserve"> (mocking framework)</w:t>
-      </w:r>
-    </w:p>
-    <w:p>
-      <w:pPr>
-        <w:pStyle w:val="NoSpacing"/>
-      </w:pPr>
-      <w:r>
-        <w:t>Visual Studio 2017</w:t>
-      </w:r>
-    </w:p>
-    <w:p>
-      <w:pPr>
-        <w:pStyle w:val="NoSpacing"/>
-      </w:pPr>
-      <w:proofErr w:type="spellStart"/>
-      <w:r>
-        <w:t>Newtonsoft.Json</w:t>
-      </w:r>
-      <w:proofErr w:type="spellEnd"/>
-    </w:p>
-    <w:p>
-      <w:pPr>
-        <w:pStyle w:val="NoSpacing"/>
-      </w:pPr>
-    </w:p>
-    <w:p>
-      <w:pPr>
-        <w:pStyle w:val="Heading2"/>
-      </w:pPr>
-      <w:r>
-        <w:t xml:space="preserve">Hosting </w:t>
-      </w:r>
-    </w:p>
-    <w:p>
-      <w:pPr>
-        <w:pStyle w:val="NoSpacing"/>
-      </w:pPr>
-      <w:r>
-        <w:t xml:space="preserve">The application is designed in a way that </w:t>
-      </w:r>
-      <w:r>
-        <w:t>it</w:t>
-      </w:r>
-      <w:r>
-        <w:t xml:space="preserve"> can be hosted as any executable (windows service, IIS web service etc) however, I have chosen a simple console application (</w:t>
-      </w:r>
-      <w:proofErr w:type="spellStart"/>
-      <w:r>
-        <w:rPr>
-          <w:i/>
-        </w:rPr>
-        <w:t>TurtleChallenge.</w:t>
-      </w:r>
-      <w:r>
-        <w:rPr>
-          <w:i/>
-        </w:rPr>
-        <w:t>Execute</w:t>
-      </w:r>
-      <w:proofErr w:type="spellEnd"/>
-      <w:r>
-        <w:t>) to host.</w:t>
-      </w:r>
-    </w:p>
-    <w:p>
-      <w:pPr>
-        <w:pStyle w:val="NoSpacing"/>
-      </w:pPr>
-    </w:p>
-    <w:p>
-      <w:pPr>
-        <w:pStyle w:val="Heading2"/>
-      </w:pPr>
-      <w:r>
-        <w:t>How to run</w:t>
-      </w:r>
-    </w:p>
-    <w:p>
-      <w:pPr>
-        <w:pStyle w:val="NoSpacing"/>
-      </w:pPr>
-      <w:r>
-        <w:t xml:space="preserve">Once the source code is downloaded / bootstrapped from the </w:t>
-      </w:r>
-      <w:r>
-        <w:rPr>
-          <w:b/>
-        </w:rPr>
-        <w:t>GitHub</w:t>
-      </w:r>
       <w:r>
         <w:t xml:space="preserve">, open the solution file </w:t>
       </w:r>
@@ -422,7 +424,7 @@
                     <pic:cNvPicPr/>
                   </pic:nvPicPr>
                   <pic:blipFill>
-                    <a:blip r:embed="rId5"/>
+                    <a:blip r:embed="rId6"/>
                     <a:stretch>
                       <a:fillRect/>
                     </a:stretch>
@@ -490,7 +492,7 @@
                     <pic:cNvPicPr/>
                   </pic:nvPicPr>
                   <pic:blipFill>
-                    <a:blip r:embed="rId6"/>
+                    <a:blip r:embed="rId7"/>
                     <a:stretch>
                       <a:fillRect/>
                     </a:stretch>

</xml_diff>